<commit_message>
updating the content view incrementally, updating the animation of node expansion and collapse using delta values, with a time complexity of O(n) each time called
</commit_message>
<xml_diff>
--- a/controls/navigate/新建 Microsoft Word 文档.docx
+++ b/controls/navigate/新建 Microsoft Word 文档.docx
@@ -145,11 +145,6 @@
       </w:r>
     </w:p>
     <w:p>
-      <w:pPr>
-        <w:rPr>
-          <w:rFonts w:hint="eastAsia"/>
-        </w:rPr>
-      </w:pPr>
       <w:r>
         <w:rPr>
           <w:rFonts w:hint="eastAsia"/>
@@ -183,11 +178,6 @@
       </w:r>
     </w:p>
     <w:p>
-      <w:pPr>
-        <w:rPr>
-          <w:rFonts w:hint="eastAsia"/>
-        </w:rPr>
-      </w:pPr>
       <w:r>
         <w:rPr>
           <w:rFonts w:hint="eastAsia"/>
@@ -420,20 +410,39 @@
     <w:p>
       <w:pPr>
         <w:rPr>
+          <w:rFonts w:eastAsiaTheme="minorHAnsi"/>
+        </w:rPr>
+      </w:pPr>
+      <w:r>
+        <w:rPr>
+          <w:rFonts w:eastAsiaTheme="minorHAnsi"/>
+        </w:rPr>
+        <w:t>⑴</w:t>
+      </w:r>
+      <w:r>
+        <w:rPr>
           <w:rFonts w:eastAsiaTheme="minorHAnsi" w:hint="eastAsia"/>
         </w:rPr>
-      </w:pPr>
-      <w:r>
+        <w:t xml:space="preserve">  _ch: 用于表示本节点的当前实际高度</w:t>
+      </w:r>
+    </w:p>
+    <w:p>
+      <w:pPr>
         <w:rPr>
           <w:rFonts w:eastAsiaTheme="minorHAnsi"/>
         </w:rPr>
-        <w:t>⑴</w:t>
+      </w:pPr>
+      <w:r>
+        <w:rPr>
+          <w:rFonts w:eastAsiaTheme="minorHAnsi"/>
+        </w:rPr>
+        <w:t>⑵</w:t>
       </w:r>
       <w:r>
         <w:rPr>
           <w:rFonts w:eastAsiaTheme="minorHAnsi" w:hint="eastAsia"/>
         </w:rPr>
-        <w:t xml:space="preserve">  _ch: 用于表示本节点的当前实际高度</w:t>
+        <w:t xml:space="preserve">  _h:  用于指定本节点的总高度</w:t>
       </w:r>
     </w:p>
     <w:p>
@@ -446,13 +455,19 @@
         <w:rPr>
           <w:rFonts w:eastAsiaTheme="minorHAnsi"/>
         </w:rPr>
-        <w:t>⑵</w:t>
+        <w:t>⑶</w:t>
       </w:r>
       <w:r>
         <w:rPr>
           <w:rFonts w:eastAsiaTheme="minorHAnsi" w:hint="eastAsia"/>
         </w:rPr>
-        <w:t xml:space="preserve">  _h:  用于指定本节点的总高度</w:t>
+        <w:t xml:space="preserve">  _</w:t>
+      </w:r>
+      <w:r>
+        <w:rPr>
+          <w:rFonts w:eastAsiaTheme="minorHAnsi" w:hint="eastAsia"/>
+        </w:rPr>
+        <w:t>dh: 节点处于动画状态时的增量</w:t>
       </w:r>
     </w:p>
     <w:p>
@@ -465,19 +480,32 @@
         <w:rPr>
           <w:rFonts w:eastAsiaTheme="minorHAnsi"/>
         </w:rPr>
-        <w:t>⑶</w:t>
+        <w:t>⑷</w:t>
       </w:r>
       <w:r>
         <w:rPr>
           <w:rFonts w:eastAsiaTheme="minorHAnsi" w:hint="eastAsia"/>
         </w:rPr>
-        <w:t xml:space="preserve">  _</w:t>
+        <w:t xml:space="preserve">  _state: 节点当前的动画状态</w:t>
+      </w:r>
+    </w:p>
+    <w:p>
+      <w:pPr>
+        <w:rPr>
+          <w:rFonts w:eastAsiaTheme="minorHAnsi"/>
+        </w:rPr>
+      </w:pPr>
+      <w:r>
+        <w:rPr>
+          <w:rFonts w:eastAsiaTheme="minorHAnsi"/>
+        </w:rPr>
+        <w:t>⑸</w:t>
       </w:r>
       <w:r>
         <w:rPr>
           <w:rFonts w:eastAsiaTheme="minorHAnsi" w:hint="eastAsia"/>
         </w:rPr>
-        <w:t>dh: 节点处于动画状态时的增量</w:t>
+        <w:t xml:space="preserve">  _contentOffset: 节点在内容页相对0地址的位置偏移</w:t>
       </w:r>
     </w:p>
     <w:p>
@@ -488,15 +516,64 @@
       </w:pPr>
       <w:r>
         <w:rPr>
+          <w:rFonts w:eastAsiaTheme="minorHAnsi" w:hint="eastAsia"/>
+        </w:rPr>
+        <w:t xml:space="preserve">(6)  _visibleLen: </w:t>
+      </w:r>
+      <w:r>
+        <w:rPr>
+          <w:rFonts w:eastAsiaTheme="minorHAnsi" w:hint="eastAsia"/>
+        </w:rPr>
+        <w:t>本节点展开时，</w:t>
+      </w:r>
+      <w:r>
+        <w:rPr>
+          <w:rFonts w:eastAsiaTheme="minorHAnsi" w:hint="eastAsia"/>
+        </w:rPr>
+        <w:t>可见的子节点数目</w:t>
+      </w:r>
+    </w:p>
+    <w:p>
+      <w:pPr>
+        <w:rPr>
           <w:rFonts w:eastAsiaTheme="minorHAnsi"/>
         </w:rPr>
-        <w:t>⑷</w:t>
-      </w:r>
+      </w:pPr>
       <w:r>
         <w:rPr>
           <w:rFonts w:eastAsiaTheme="minorHAnsi" w:hint="eastAsia"/>
         </w:rPr>
-        <w:t xml:space="preserve">  _state: 节点当前的动画状态</w:t>
+        <w:t>(7) _isExpand: 表示本节点是否处于</w:t>
+      </w:r>
+      <w:r>
+        <w:rPr>
+          <w:rFonts w:eastAsiaTheme="minorHAnsi" w:hint="eastAsia"/>
+        </w:rPr>
+        <w:t>展开</w:t>
+      </w:r>
+      <w:r>
+        <w:rPr>
+          <w:rFonts w:eastAsiaTheme="minorHAnsi" w:hint="eastAsia"/>
+        </w:rPr>
+        <w:t>状态，true代表的</w:t>
+      </w:r>
+      <w:r>
+        <w:rPr>
+          <w:rFonts w:eastAsiaTheme="minorHAnsi" w:hint="eastAsia"/>
+        </w:rPr>
+        <w:t>展开</w:t>
+      </w:r>
+      <w:r>
+        <w:rPr>
+          <w:rFonts w:eastAsiaTheme="minorHAnsi" w:hint="eastAsia"/>
+        </w:rPr>
+        <w:t>，false</w:t>
+      </w:r>
+      <w:r>
+        <w:rPr>
+          <w:rFonts w:eastAsiaTheme="minorHAnsi" w:hint="eastAsia"/>
+        </w:rPr>
+        <w:t>为收缩</w:t>
       </w:r>
     </w:p>
     <w:p>
@@ -509,112 +586,25 @@
         <w:rPr>
           <w:rFonts w:eastAsiaTheme="minorHAnsi"/>
         </w:rPr>
-        <w:t>⑸</w:t>
+        <w:t>②</w:t>
+      </w:r>
+      <w:r>
+        <w:rPr>
+          <w:rFonts w:eastAsiaTheme="minorHAnsi"/>
+        </w:rPr>
+        <w:tab/>
       </w:r>
       <w:r>
         <w:rPr>
           <w:rFonts w:eastAsiaTheme="minorHAnsi" w:hint="eastAsia"/>
         </w:rPr>
-        <w:t xml:space="preserve">  _contentOffset: 节点在内容页相对0地址的位置偏移</w:t>
+        <w:t>树形控件数据结构</w:t>
       </w:r>
     </w:p>
     <w:p>
       <w:pPr>
         <w:rPr>
           <w:rFonts w:eastAsiaTheme="minorHAnsi"/>
-        </w:rPr>
-      </w:pPr>
-      <w:r>
-        <w:rPr>
-          <w:rFonts w:eastAsiaTheme="minorHAnsi" w:hint="eastAsia"/>
-        </w:rPr>
-        <w:t xml:space="preserve">(6)  _visibleLen: </w:t>
-      </w:r>
-      <w:r>
-        <w:rPr>
-          <w:rFonts w:eastAsiaTheme="minorHAnsi" w:hint="eastAsia"/>
-        </w:rPr>
-        <w:t>本节点展开时，</w:t>
-      </w:r>
-      <w:r>
-        <w:rPr>
-          <w:rFonts w:eastAsiaTheme="minorHAnsi" w:hint="eastAsia"/>
-        </w:rPr>
-        <w:t>可见的子节点数目</w:t>
-      </w:r>
-    </w:p>
-    <w:p>
-      <w:pPr>
-        <w:rPr>
-          <w:rFonts w:eastAsiaTheme="minorHAnsi" w:hint="eastAsia"/>
-        </w:rPr>
-      </w:pPr>
-      <w:r>
-        <w:rPr>
-          <w:rFonts w:eastAsiaTheme="minorHAnsi" w:hint="eastAsia"/>
-        </w:rPr>
-        <w:t>(7) _isExpand: 表示本节点是否处于</w:t>
-      </w:r>
-      <w:r>
-        <w:rPr>
-          <w:rFonts w:eastAsiaTheme="minorHAnsi" w:hint="eastAsia"/>
-        </w:rPr>
-        <w:t>展开</w:t>
-      </w:r>
-      <w:r>
-        <w:rPr>
-          <w:rFonts w:eastAsiaTheme="minorHAnsi" w:hint="eastAsia"/>
-        </w:rPr>
-        <w:t>状态，true代表的</w:t>
-      </w:r>
-      <w:r>
-        <w:rPr>
-          <w:rFonts w:eastAsiaTheme="minorHAnsi" w:hint="eastAsia"/>
-        </w:rPr>
-        <w:t>展开</w:t>
-      </w:r>
-      <w:r>
-        <w:rPr>
-          <w:rFonts w:eastAsiaTheme="minorHAnsi" w:hint="eastAsia"/>
-        </w:rPr>
-        <w:t>，false</w:t>
-      </w:r>
-      <w:r>
-        <w:rPr>
-          <w:rFonts w:eastAsiaTheme="minorHAnsi" w:hint="eastAsia"/>
-        </w:rPr>
-        <w:t>为收缩</w:t>
-      </w:r>
-    </w:p>
-    <w:p>
-      <w:pPr>
-        <w:rPr>
-          <w:rFonts w:eastAsiaTheme="minorHAnsi"/>
-        </w:rPr>
-      </w:pPr>
-      <w:r>
-        <w:rPr>
-          <w:rFonts w:eastAsiaTheme="minorHAnsi"/>
-        </w:rPr>
-        <w:t>②</w:t>
-      </w:r>
-      <w:r>
-        <w:rPr>
-          <w:rFonts w:eastAsiaTheme="minorHAnsi"/>
-        </w:rPr>
-        <w:tab/>
-      </w:r>
-      <w:r>
-        <w:rPr>
-          <w:rFonts w:eastAsiaTheme="minorHAnsi" w:hint="eastAsia"/>
-        </w:rPr>
-        <w:t>树形控件数据结构</w:t>
-      </w:r>
-    </w:p>
-    <w:p>
-      <w:pPr>
-        <w:rPr>
-          <w:rFonts w:eastAsiaTheme="minorHAnsi" w:hint="eastAsia"/>
         </w:rPr>
       </w:pPr>
       <w:r>
@@ -649,9 +639,6 @@
           <w:numId w:val="8"/>
         </w:numPr>
         <w:ind w:left="0" w:firstLineChars="0" w:firstLine="0"/>
-        <w:rPr>
-          <w:rFonts w:hint="eastAsia"/>
-        </w:rPr>
       </w:pPr>
       <w:r>
         <w:rPr>
@@ -734,9 +721,6 @@
           <w:numId w:val="10"/>
         </w:numPr>
         <w:ind w:firstLineChars="0"/>
-        <w:rPr>
-          <w:rFonts w:hint="eastAsia"/>
-        </w:rPr>
       </w:pPr>
       <w:r>
         <w:rPr>
@@ -798,7 +782,6 @@
         <w:ind w:left="720"/>
         <w:rPr>
           <w:rStyle w:val="a5"/>
-          <w:rFonts w:hint="eastAsia"/>
         </w:rPr>
       </w:pPr>
       <w:r>
@@ -874,9 +857,6 @@
     <w:p>
       <w:pPr>
         <w:ind w:left="720"/>
-        <w:rPr>
-          <w:rFonts w:hint="eastAsia"/>
-        </w:rPr>
       </w:pPr>
       <w:r>
         <w:rPr>
@@ -941,9 +921,6 @@
           <w:numId w:val="28"/>
         </w:numPr>
         <w:ind w:firstLineChars="0"/>
-        <w:rPr>
-          <w:rFonts w:hint="eastAsia"/>
-        </w:rPr>
       </w:pPr>
       <w:r>
         <w:rPr>
@@ -1031,9 +1008,6 @@
           <w:numId w:val="32"/>
         </w:numPr>
         <w:ind w:firstLineChars="0"/>
-        <w:rPr>
-          <w:rFonts w:hint="eastAsia"/>
-        </w:rPr>
       </w:pPr>
       <w:r>
         <w:rPr>
@@ -1080,9 +1054,6 @@
       <w:pPr>
         <w:pStyle w:val="a3"/>
         <w:ind w:left="720" w:firstLineChars="0" w:firstLine="0"/>
-        <w:rPr>
-          <w:rFonts w:hint="eastAsia"/>
-        </w:rPr>
       </w:pPr>
       <w:r>
         <w:rPr>
@@ -1123,9 +1094,6 @@
           <w:numId w:val="11"/>
         </w:numPr>
         <w:ind w:firstLineChars="0"/>
-        <w:rPr>
-          <w:rFonts w:hint="eastAsia"/>
-        </w:rPr>
       </w:pPr>
       <w:r>
         <w:rPr>
@@ -1251,9 +1219,6 @@
           <w:numId w:val="11"/>
         </w:numPr>
         <w:ind w:firstLineChars="0"/>
-        <w:rPr>
-          <w:rFonts w:hint="eastAsia"/>
-        </w:rPr>
       </w:pPr>
       <w:r>
         <w:rPr>
@@ -1496,7 +1461,7 @@
         </w:numPr>
         <w:ind w:firstLineChars="0"/>
         <w:rPr>
-          <w:rFonts w:eastAsiaTheme="minorHAnsi" w:hint="eastAsia"/>
+          <w:rFonts w:eastAsiaTheme="minorHAnsi"/>
         </w:rPr>
       </w:pPr>
       <w:r>
@@ -1704,7 +1669,7 @@
         </w:numPr>
         <w:ind w:firstLineChars="0"/>
         <w:rPr>
-          <w:rFonts w:eastAsiaTheme="minorHAnsi" w:hint="eastAsia"/>
+          <w:rFonts w:eastAsiaTheme="minorHAnsi"/>
         </w:rPr>
       </w:pPr>
       <w:r>
@@ -1737,70 +1702,75 @@
         </w:numPr>
         <w:ind w:firstLineChars="0"/>
         <w:rPr>
+          <w:rFonts w:eastAsiaTheme="minorHAnsi"/>
+        </w:rPr>
+      </w:pPr>
+      <w:r>
+        <w:rPr>
           <w:rFonts w:eastAsiaTheme="minorHAnsi" w:hint="eastAsia"/>
         </w:rPr>
-      </w:pPr>
+        <w:t>发送</w:t>
+      </w:r>
+      <w:r>
+        <w:rPr>
+          <w:rFonts w:eastAsiaTheme="minorHAnsi"/>
+        </w:rPr>
+        <w:fldChar w:fldCharType="begin"/>
+      </w:r>
+      <w:r>
+        <w:rPr>
+          <w:rFonts w:eastAsiaTheme="minorHAnsi"/>
+        </w:rPr>
+        <w:instrText xml:space="preserve"> </w:instrText>
+      </w:r>
       <w:r>
         <w:rPr>
           <w:rFonts w:eastAsiaTheme="minorHAnsi" w:hint="eastAsia"/>
         </w:rPr>
-        <w:t>发送</w:t>
+        <w:instrText>REF _Ref164882456 \h</w:instrText>
       </w:r>
       <w:r>
         <w:rPr>
           <w:rFonts w:eastAsiaTheme="minorHAnsi"/>
         </w:rPr>
-        <w:fldChar w:fldCharType="begin"/>
+        <w:instrText xml:space="preserve"> </w:instrText>
       </w:r>
       <w:r>
         <w:rPr>
           <w:rFonts w:eastAsiaTheme="minorHAnsi"/>
         </w:rPr>
-        <w:instrText xml:space="preserve"> </w:instrText>
+      </w:r>
+      <w:r>
+        <w:rPr>
+          <w:rFonts w:eastAsiaTheme="minorHAnsi"/>
+        </w:rPr>
+        <w:fldChar w:fldCharType="separate"/>
       </w:r>
       <w:r>
         <w:rPr>
           <w:rFonts w:eastAsiaTheme="minorHAnsi" w:hint="eastAsia"/>
         </w:rPr>
-        <w:instrText>REF _Ref164882456 \h</w:instrText>
+        <w:t>signals void updateTree(NavigateItem* item)</w:t>
       </w:r>
       <w:r>
         <w:rPr>
           <w:rFonts w:eastAsiaTheme="minorHAnsi"/>
         </w:rPr>
-        <w:instrText xml:space="preserve"> </w:instrText>
-      </w:r>
-      <w:r>
+        <w:fldChar w:fldCharType="end"/>
+      </w:r>
+      <w:r>
+        <w:rPr>
+          <w:rFonts w:eastAsiaTheme="minorHAnsi" w:hint="eastAsia"/>
+        </w:rPr>
+        <w:t>信号令树形控件重绘</w:t>
+      </w:r>
+    </w:p>
+    <w:p>
+      <w:pPr>
+        <w:pStyle w:val="a3"/>
+        <w:ind w:left="720" w:firstLineChars="0" w:firstLine="0"/>
         <w:rPr>
           <w:rFonts w:eastAsiaTheme="minorHAnsi"/>
-        </w:rPr>
-        <w:fldChar w:fldCharType="separate"/>
-      </w:r>
-      <w:r>
-        <w:rPr>
-          <w:rFonts w:eastAsiaTheme="minorHAnsi" w:hint="eastAsia"/>
-        </w:rPr>
-        <w:t>signals void updateTree(NavigateItem* item)</w:t>
-      </w:r>
-      <w:r>
-        <w:rPr>
-          <w:rFonts w:eastAsiaTheme="minorHAnsi"/>
-        </w:rPr>
-        <w:fldChar w:fldCharType="end"/>
-      </w:r>
-      <w:r>
-        <w:rPr>
-          <w:rFonts w:eastAsiaTheme="minorHAnsi" w:hint="eastAsia"/>
-        </w:rPr>
-        <w:t>信号令树形控件重绘</w:t>
-      </w:r>
-    </w:p>
-    <w:p>
-      <w:pPr>
-        <w:pStyle w:val="a3"/>
-        <w:ind w:left="720" w:firstLineChars="0" w:firstLine="0"/>
-        <w:rPr>
-          <w:rFonts w:eastAsiaTheme="minorHAnsi" w:hint="eastAsia"/>
         </w:rPr>
       </w:pPr>
       <w:r>
@@ -1842,7 +1812,7 @@
         <w:pStyle w:val="a3"/>
         <w:ind w:left="720" w:firstLineChars="0" w:firstLine="0"/>
         <w:rPr>
-          <w:rFonts w:eastAsiaTheme="minorHAnsi" w:hint="eastAsia"/>
+          <w:rFonts w:eastAsiaTheme="minorHAnsi"/>
         </w:rPr>
       </w:pPr>
       <w:r>
@@ -1960,13 +1930,7 @@
         <w:rPr>
           <w:rStyle w:val="a4"/>
         </w:rPr>
-        <w:t>off</w:t>
-      </w:r>
-      <w:r>
-        <w:rPr>
-          <w:rStyle w:val="a4"/>
-        </w:rPr>
-        <w:t>)</w:t>
+        <w:t>off)</w:t>
       </w:r>
       <w:bookmarkEnd w:id="4"/>
     </w:p>
@@ -2184,7 +2148,6 @@
         <w:ind w:left="840"/>
         <w:rPr>
           <w:rStyle w:val="a5"/>
-          <w:rFonts w:hint="eastAsia"/>
         </w:rPr>
       </w:pPr>
       <w:r>
@@ -2310,19 +2273,7 @@
         <w:rPr>
           <w:rFonts w:hint="eastAsia"/>
         </w:rPr>
-        <w:t>void addAnimationStart(int s</w:t>
-      </w:r>
-      <w:r>
-        <w:rPr>
-          <w:rFonts w:hint="eastAsia"/>
-        </w:rPr>
-        <w:t>v</w:t>
-      </w:r>
-      <w:r>
-        <w:rPr>
-          <w:rFonts w:hint="eastAsia"/>
-        </w:rPr>
-        <w:t>, int ev, int t)</w:t>
+        <w:t>void addAnimationStart(int sv, int ev, int t)</w:t>
       </w:r>
       <w:r>
         <w:fldChar w:fldCharType="end"/>
@@ -2421,11 +2372,6 @@
       </w:r>
     </w:p>
     <w:p>
-      <w:pPr>
-        <w:rPr>
-          <w:rFonts w:hint="eastAsia"/>
-        </w:rPr>
-      </w:pPr>
       <w:r>
         <w:rPr>
           <w:rFonts w:hint="eastAsia"/>
@@ -2483,13 +2429,13 @@
           <w:b/>
           <w:bCs/>
         </w:rPr>
+        <w:instrText xml:space="preserve"> \* MERGEFORMAT </w:instrText>
       </w:r>
       <w:r>
         <w:rPr>
           <w:b/>
           <w:bCs/>
         </w:rPr>
-        <w:instrText xml:space="preserve"> \* MERGEFORMAT </w:instrText>
       </w:r>
       <w:r>
         <w:rPr>
@@ -2605,11 +2551,6 @@
       </w:r>
     </w:p>
     <w:p>
-      <w:pPr>
-        <w:rPr>
-          <w:rFonts w:hint="eastAsia"/>
-        </w:rPr>
-      </w:pPr>
       <w:r>
         <w:rPr>
           <w:rFonts w:hint="eastAsia"/>
@@ -2635,31 +2576,7 @@
         <w:rPr>
           <w:rFonts w:hint="eastAsia"/>
         </w:rPr>
-        <w:t>当节点被</w:t>
-      </w:r>
-      <w:r>
-        <w:rPr>
-          <w:rFonts w:hint="eastAsia"/>
-        </w:rPr>
-        <w:t>收缩</w:t>
-      </w:r>
-      <w:r>
-        <w:rPr>
-          <w:rFonts w:hint="eastAsia"/>
-        </w:rPr>
-        <w:t>时，设置节点的_isExpand为</w:t>
-      </w:r>
-      <w:r>
-        <w:rPr>
-          <w:rFonts w:hint="eastAsia"/>
-        </w:rPr>
-        <w:t>false</w:t>
-      </w:r>
-      <w:r>
-        <w:rPr>
-          <w:rFonts w:hint="eastAsia"/>
-        </w:rPr>
-        <w:t>，否则无法被</w:t>
+        <w:t>当节点被收缩时，设置节点的_isExpand为false，否则无法被</w:t>
       </w:r>
       <w:r>
         <w:rPr>
@@ -2685,13 +2602,13 @@
           <w:b/>
           <w:bCs/>
         </w:rPr>
+        <w:instrText xml:space="preserve"> \* MERGEFORMAT </w:instrText>
       </w:r>
       <w:r>
         <w:rPr>
           <w:b/>
           <w:bCs/>
         </w:rPr>
-        <w:instrText xml:space="preserve"> \* MERGEFORMAT </w:instrText>
       </w:r>
       <w:r>
         <w:rPr>
@@ -2797,6 +2714,22 @@
     </w:p>
     <w:p>
       <w:pPr>
+        <w:pStyle w:val="a3"/>
+        <w:numPr>
+          <w:ilvl w:val="0"/>
+          <w:numId w:val="34"/>
+        </w:numPr>
+        <w:ind w:left="0" w:firstLineChars="0" w:firstLine="0"/>
+      </w:pPr>
+      <w:r>
+        <w:rPr>
+          <w:rFonts w:hint="eastAsia"/>
+        </w:rPr>
+        <w:t>动画执行结束</w:t>
+      </w:r>
+    </w:p>
+    <w:p>
+      <w:pPr>
         <w:pStyle w:val="3"/>
       </w:pPr>
       <w:r>
@@ -2822,12 +2755,16 @@
           <w:numId w:val="36"/>
         </w:numPr>
         <w:ind w:firstLineChars="0"/>
-      </w:pPr>
-      <w:r>
-        <w:rPr>
-          <w:rFonts w:hint="eastAsia"/>
-        </w:rPr>
-        <w:t>被删除节点执行收缩动画</w:t>
+        <w:rPr>
+          <w:rFonts w:hint="eastAsia"/>
+        </w:rPr>
+      </w:pPr>
+      <w:r>
+        <w:rPr>
+          <w:rFonts w:hint="eastAsia"/>
+        </w:rPr>
+        <w:lastRenderedPageBreak/>
+        <w:t>收缩被删除节点</w:t>
       </w:r>
     </w:p>
     <w:p>
@@ -2839,6 +2776,12 @@
         </w:numPr>
         <w:ind w:firstLineChars="0"/>
       </w:pPr>
+      <w:r>
+        <w:rPr>
+          <w:rFonts w:hint="eastAsia"/>
+        </w:rPr>
+        <w:t>启动删除动画</w:t>
+      </w:r>
     </w:p>
     <w:p>
       <w:pPr>
@@ -2848,17 +2791,199 @@
           <w:numId w:val="36"/>
         </w:numPr>
         <w:ind w:firstLineChars="0"/>
-        <w:rPr>
-          <w:rFonts w:hint="eastAsia"/>
-        </w:rPr>
-      </w:pPr>
-    </w:p>
-    <w:p>
-      <w:pPr>
-        <w:rPr>
-          <w:rFonts w:hint="eastAsia"/>
-        </w:rPr>
-      </w:pPr>
+      </w:pPr>
+      <w:r>
+        <w:rPr>
+          <w:rFonts w:hint="eastAsia"/>
+        </w:rPr>
+        <w:t>动画结束移除节点</w:t>
+      </w:r>
+    </w:p>
+    <w:p>
+      <w:pPr>
+        <w:pStyle w:val="2"/>
+      </w:pPr>
+      <w:r>
+        <w:rPr>
+          <w:rFonts w:hint="eastAsia"/>
+        </w:rPr>
+        <w:t>其他</w:t>
+      </w:r>
+    </w:p>
+    <w:p>
+      <w:pPr>
+        <w:pStyle w:val="3"/>
+      </w:pPr>
+      <w:r>
+        <w:rPr>
+          <w:rFonts w:hint="eastAsia"/>
+        </w:rPr>
+        <w:t>增量更新算法</w:t>
+      </w:r>
+    </w:p>
+    <w:p>
+      <w:pPr>
+        <w:pStyle w:val="a3"/>
+        <w:numPr>
+          <w:ilvl w:val="0"/>
+          <w:numId w:val="37"/>
+        </w:numPr>
+        <w:ind w:firstLineChars="0"/>
+        <w:rPr>
+          <w:rFonts w:hint="eastAsia"/>
+        </w:rPr>
+      </w:pPr>
+      <w:r>
+        <w:rPr>
+          <w:rFonts w:hint="eastAsia"/>
+        </w:rPr>
+        <w:t>引言</w:t>
+      </w:r>
+    </w:p>
+    <w:p>
+      <w:r>
+        <w:rPr>
+          <w:rFonts w:hint="eastAsia"/>
+        </w:rPr>
+        <w:t>由于当前的内容视图更新机制会导致每次触发更新都要执行一次时间复杂度为O(n)的操作, n为节点总数数量级别，导致浪费了很多时间，若将每次更新都设置为一个固定值，每次触发更新都从引起更新的节点向后更新，固定更新高度，从而将更新操作</w:t>
+      </w:r>
+      <w:r>
+        <w:rPr>
+          <w:rFonts w:hint="eastAsia"/>
+        </w:rPr>
+        <w:t>简化为常数</w:t>
+      </w:r>
+      <w:r>
+        <w:rPr>
+          <w:rFonts w:hint="eastAsia"/>
+        </w:rPr>
+        <w:t>时间复杂度。</w:t>
+      </w:r>
+      <w:r>
+        <w:rPr>
+          <w:rFonts w:hint="eastAsia"/>
+        </w:rPr>
+        <w:t>但这也同时在程序中引发了一个问题，</w:t>
+      </w:r>
+      <w:r>
+        <w:rPr>
+          <w:rFonts w:hint="eastAsia"/>
+        </w:rPr>
+        <w:t>当触发更新操作的时候，每次只更新固定高度，若每次触发更新操作的都是同一个节点，更新将从同一个内容偏移开始，导致每次更新都有重复更新节点，做了很多的无效的操作，因此考虑使用增量更新操作。</w:t>
+      </w:r>
+    </w:p>
+    <w:p>
+      <w:pPr>
+        <w:pStyle w:val="a3"/>
+        <w:numPr>
+          <w:ilvl w:val="0"/>
+          <w:numId w:val="37"/>
+        </w:numPr>
+        <w:ind w:firstLineChars="0"/>
+      </w:pPr>
+      <w:r>
+        <w:rPr>
+          <w:rFonts w:hint="eastAsia"/>
+        </w:rPr>
+        <w:t>原理</w:t>
+      </w:r>
+    </w:p>
+    <w:p>
+      <w:pPr>
+        <w:rPr>
+          <w:rFonts w:hint="eastAsia"/>
+        </w:rPr>
+      </w:pPr>
+      <w:r>
+        <w:rPr>
+          <w:rFonts w:hint="eastAsia"/>
+        </w:rPr>
+        <w:t>在每次触发更新操作都是同一个节点的情况下，通过查询其上一次更新的最后一个节点，</w:t>
+      </w:r>
+      <w:r>
+        <w:rPr>
+          <w:rFonts w:hint="eastAsia"/>
+        </w:rPr>
+        <w:t>从该节点继续向下更新，由于触发更新操作是由于节点的高度或状态发生变化，因此每次</w:t>
+      </w:r>
+      <w:r>
+        <w:rPr>
+          <w:rFonts w:hint="eastAsia"/>
+        </w:rPr>
+        <w:t>更新操作中</w:t>
+      </w:r>
+      <w:r>
+        <w:rPr>
+          <w:rFonts w:hint="eastAsia"/>
+        </w:rPr>
+        <w:t>只有</w:t>
+      </w:r>
+      <w:r>
+        <w:rPr>
+          <w:rFonts w:hint="eastAsia"/>
+        </w:rPr>
+        <w:t>唯一一个高度和状态变化的节点，</w:t>
+      </w:r>
+      <w:r>
+        <w:rPr>
+          <w:rFonts w:hint="eastAsia"/>
+        </w:rPr>
+        <w:t>也就是引起此次更新的节点，</w:t>
+      </w:r>
+      <w:r>
+        <w:rPr>
+          <w:rFonts w:hint="eastAsia"/>
+        </w:rPr>
+        <w:t>因此只需要对</w:t>
+      </w:r>
+      <w:r>
+        <w:rPr>
+          <w:rFonts w:hint="eastAsia"/>
+        </w:rPr>
+        <w:t>该</w:t>
+      </w:r>
+      <w:r>
+        <w:rPr>
+          <w:rFonts w:hint="eastAsia"/>
+        </w:rPr>
+        <w:t>节点使用增量更新操作</w:t>
+      </w:r>
+      <w:r>
+        <w:rPr>
+          <w:rFonts w:hint="eastAsia"/>
+        </w:rPr>
+        <w:t>。在增量更新算法下，</w:t>
+      </w:r>
+      <w:r>
+        <w:rPr>
+          <w:rFonts w:hint="eastAsia"/>
+        </w:rPr>
+        <w:t>共</w:t>
+      </w:r>
+      <w:r>
+        <w:rPr>
+          <w:rFonts w:hint="eastAsia"/>
+        </w:rPr>
+        <w:t>需要触发常数次更新操作，每次更新操作都是常数时间复杂度，因此</w:t>
+      </w:r>
+      <w:r>
+        <w:rPr>
+          <w:rFonts w:hint="eastAsia"/>
+        </w:rPr>
+        <w:t>更新内容视图</w:t>
+      </w:r>
+      <w:r>
+        <w:rPr>
+          <w:rFonts w:hint="eastAsia"/>
+        </w:rPr>
+        <w:t>的整体时间复杂度仍为常数</w:t>
+      </w:r>
+      <w:r>
+        <w:rPr>
+          <w:rFonts w:hint="eastAsia"/>
+        </w:rPr>
+        <w:t>，每次更新操作对应一帧。</w:t>
+      </w:r>
     </w:p>
     <w:sectPr>
       <w:pgSz w:w="11906" w:h="16838"/>
@@ -3319,6 +3444,95 @@
     </w:lvl>
   </w:abstractNum>
   <w:abstractNum w:abstractNumId="5" w15:restartNumberingAfterBreak="0">
+    <w:nsid w:val="14177593"/>
+    <w:multiLevelType w:val="hybridMultilevel"/>
+    <w:tmpl w:val="E19EFB38"/>
+    <w:lvl w:ilvl="0" w:tplc="C8DAE1E0">
+      <w:start w:val="1"/>
+      <w:numFmt w:val="decimal"/>
+      <w:lvlText w:val="%1."/>
+      <w:lvlJc w:val="left"/>
+      <w:pPr>
+        <w:ind w:left="720" w:hanging="360"/>
+      </w:pPr>
+      <w:rPr>
+        <w:rFonts w:hint="default"/>
+      </w:rPr>
+    </w:lvl>
+    <w:lvl w:ilvl="1" w:tplc="04090019" w:tentative="1">
+      <w:start w:val="1"/>
+      <w:numFmt w:val="lowerLetter"/>
+      <w:lvlText w:val="%2)"/>
+      <w:lvlJc w:val="left"/>
+      <w:pPr>
+        <w:ind w:left="1240" w:hanging="440"/>
+      </w:pPr>
+    </w:lvl>
+    <w:lvl w:ilvl="2" w:tplc="0409001B" w:tentative="1">
+      <w:start w:val="1"/>
+      <w:numFmt w:val="lowerRoman"/>
+      <w:lvlText w:val="%3."/>
+      <w:lvlJc w:val="right"/>
+      <w:pPr>
+        <w:ind w:left="1680" w:hanging="440"/>
+      </w:pPr>
+    </w:lvl>
+    <w:lvl w:ilvl="3" w:tplc="0409000F" w:tentative="1">
+      <w:start w:val="1"/>
+      <w:numFmt w:val="decimal"/>
+      <w:lvlText w:val="%4."/>
+      <w:lvlJc w:val="left"/>
+      <w:pPr>
+        <w:ind w:left="2120" w:hanging="440"/>
+      </w:pPr>
+    </w:lvl>
+    <w:lvl w:ilvl="4" w:tplc="04090019" w:tentative="1">
+      <w:start w:val="1"/>
+      <w:numFmt w:val="lowerLetter"/>
+      <w:lvlText w:val="%5)"/>
+      <w:lvlJc w:val="left"/>
+      <w:pPr>
+        <w:ind w:left="2560" w:hanging="440"/>
+      </w:pPr>
+    </w:lvl>
+    <w:lvl w:ilvl="5" w:tplc="0409001B" w:tentative="1">
+      <w:start w:val="1"/>
+      <w:numFmt w:val="lowerRoman"/>
+      <w:lvlText w:val="%6."/>
+      <w:lvlJc w:val="right"/>
+      <w:pPr>
+        <w:ind w:left="3000" w:hanging="440"/>
+      </w:pPr>
+    </w:lvl>
+    <w:lvl w:ilvl="6" w:tplc="0409000F" w:tentative="1">
+      <w:start w:val="1"/>
+      <w:numFmt w:val="decimal"/>
+      <w:lvlText w:val="%7."/>
+      <w:lvlJc w:val="left"/>
+      <w:pPr>
+        <w:ind w:left="3440" w:hanging="440"/>
+      </w:pPr>
+    </w:lvl>
+    <w:lvl w:ilvl="7" w:tplc="04090019" w:tentative="1">
+      <w:start w:val="1"/>
+      <w:numFmt w:val="lowerLetter"/>
+      <w:lvlText w:val="%8)"/>
+      <w:lvlJc w:val="left"/>
+      <w:pPr>
+        <w:ind w:left="3880" w:hanging="440"/>
+      </w:pPr>
+    </w:lvl>
+    <w:lvl w:ilvl="8" w:tplc="0409001B" w:tentative="1">
+      <w:start w:val="1"/>
+      <w:numFmt w:val="lowerRoman"/>
+      <w:lvlText w:val="%9."/>
+      <w:lvlJc w:val="right"/>
+      <w:pPr>
+        <w:ind w:left="4320" w:hanging="440"/>
+      </w:pPr>
+    </w:lvl>
+  </w:abstractNum>
+  <w:abstractNum w:abstractNumId="6" w15:restartNumberingAfterBreak="0">
     <w:nsid w:val="142166AE"/>
     <w:multiLevelType w:val="hybridMultilevel"/>
     <w:tmpl w:val="F09638A8"/>
@@ -3407,7 +3621,7 @@
       </w:pPr>
     </w:lvl>
   </w:abstractNum>
-  <w:abstractNum w:abstractNumId="6" w15:restartNumberingAfterBreak="0">
+  <w:abstractNum w:abstractNumId="7" w15:restartNumberingAfterBreak="0">
     <w:nsid w:val="14F402D2"/>
     <w:multiLevelType w:val="hybridMultilevel"/>
     <w:tmpl w:val="F2007158"/>
@@ -3496,7 +3710,7 @@
       </w:pPr>
     </w:lvl>
   </w:abstractNum>
-  <w:abstractNum w:abstractNumId="7" w15:restartNumberingAfterBreak="0">
+  <w:abstractNum w:abstractNumId="8" w15:restartNumberingAfterBreak="0">
     <w:nsid w:val="16A43DF7"/>
     <w:multiLevelType w:val="hybridMultilevel"/>
     <w:tmpl w:val="E7287536"/>
@@ -3585,7 +3799,96 @@
       </w:pPr>
     </w:lvl>
   </w:abstractNum>
-  <w:abstractNum w:abstractNumId="8" w15:restartNumberingAfterBreak="0">
+  <w:abstractNum w:abstractNumId="9" w15:restartNumberingAfterBreak="0">
+    <w:nsid w:val="19545887"/>
+    <w:multiLevelType w:val="hybridMultilevel"/>
+    <w:tmpl w:val="4F68B47C"/>
+    <w:lvl w:ilvl="0" w:tplc="330A83C2">
+      <w:start w:val="1"/>
+      <w:numFmt w:val="decimal"/>
+      <w:lvlText w:val="%1."/>
+      <w:lvlJc w:val="left"/>
+      <w:pPr>
+        <w:ind w:left="360" w:hanging="360"/>
+      </w:pPr>
+      <w:rPr>
+        <w:rFonts w:hint="default"/>
+      </w:rPr>
+    </w:lvl>
+    <w:lvl w:ilvl="1" w:tplc="04090019" w:tentative="1">
+      <w:start w:val="1"/>
+      <w:numFmt w:val="lowerLetter"/>
+      <w:lvlText w:val="%2)"/>
+      <w:lvlJc w:val="left"/>
+      <w:pPr>
+        <w:ind w:left="880" w:hanging="440"/>
+      </w:pPr>
+    </w:lvl>
+    <w:lvl w:ilvl="2" w:tplc="0409001B" w:tentative="1">
+      <w:start w:val="1"/>
+      <w:numFmt w:val="lowerRoman"/>
+      <w:lvlText w:val="%3."/>
+      <w:lvlJc w:val="right"/>
+      <w:pPr>
+        <w:ind w:left="1320" w:hanging="440"/>
+      </w:pPr>
+    </w:lvl>
+    <w:lvl w:ilvl="3" w:tplc="0409000F" w:tentative="1">
+      <w:start w:val="1"/>
+      <w:numFmt w:val="decimal"/>
+      <w:lvlText w:val="%4."/>
+      <w:lvlJc w:val="left"/>
+      <w:pPr>
+        <w:ind w:left="1760" w:hanging="440"/>
+      </w:pPr>
+    </w:lvl>
+    <w:lvl w:ilvl="4" w:tplc="04090019" w:tentative="1">
+      <w:start w:val="1"/>
+      <w:numFmt w:val="lowerLetter"/>
+      <w:lvlText w:val="%5)"/>
+      <w:lvlJc w:val="left"/>
+      <w:pPr>
+        <w:ind w:left="2200" w:hanging="440"/>
+      </w:pPr>
+    </w:lvl>
+    <w:lvl w:ilvl="5" w:tplc="0409001B" w:tentative="1">
+      <w:start w:val="1"/>
+      <w:numFmt w:val="lowerRoman"/>
+      <w:lvlText w:val="%6."/>
+      <w:lvlJc w:val="right"/>
+      <w:pPr>
+        <w:ind w:left="2640" w:hanging="440"/>
+      </w:pPr>
+    </w:lvl>
+    <w:lvl w:ilvl="6" w:tplc="0409000F" w:tentative="1">
+      <w:start w:val="1"/>
+      <w:numFmt w:val="decimal"/>
+      <w:lvlText w:val="%7."/>
+      <w:lvlJc w:val="left"/>
+      <w:pPr>
+        <w:ind w:left="3080" w:hanging="440"/>
+      </w:pPr>
+    </w:lvl>
+    <w:lvl w:ilvl="7" w:tplc="04090019" w:tentative="1">
+      <w:start w:val="1"/>
+      <w:numFmt w:val="lowerLetter"/>
+      <w:lvlText w:val="%8)"/>
+      <w:lvlJc w:val="left"/>
+      <w:pPr>
+        <w:ind w:left="3520" w:hanging="440"/>
+      </w:pPr>
+    </w:lvl>
+    <w:lvl w:ilvl="8" w:tplc="0409001B" w:tentative="1">
+      <w:start w:val="1"/>
+      <w:numFmt w:val="lowerRoman"/>
+      <w:lvlText w:val="%9."/>
+      <w:lvlJc w:val="right"/>
+      <w:pPr>
+        <w:ind w:left="3960" w:hanging="440"/>
+      </w:pPr>
+    </w:lvl>
+  </w:abstractNum>
+  <w:abstractNum w:abstractNumId="10" w15:restartNumberingAfterBreak="0">
     <w:nsid w:val="1FF406CE"/>
     <w:multiLevelType w:val="hybridMultilevel"/>
     <w:tmpl w:val="1D14CD60"/>
@@ -3674,7 +3977,7 @@
       </w:pPr>
     </w:lvl>
   </w:abstractNum>
-  <w:abstractNum w:abstractNumId="9" w15:restartNumberingAfterBreak="0">
+  <w:abstractNum w:abstractNumId="11" w15:restartNumberingAfterBreak="0">
     <w:nsid w:val="30207238"/>
     <w:multiLevelType w:val="hybridMultilevel"/>
     <w:tmpl w:val="31AAD7A2"/>
@@ -3763,7 +4066,7 @@
       </w:pPr>
     </w:lvl>
   </w:abstractNum>
-  <w:abstractNum w:abstractNumId="10" w15:restartNumberingAfterBreak="0">
+  <w:abstractNum w:abstractNumId="12" w15:restartNumberingAfterBreak="0">
     <w:nsid w:val="31362CB6"/>
     <w:multiLevelType w:val="hybridMultilevel"/>
     <w:tmpl w:val="B2D2BAE8"/>
@@ -3852,7 +4155,7 @@
       </w:pPr>
     </w:lvl>
   </w:abstractNum>
-  <w:abstractNum w:abstractNumId="11" w15:restartNumberingAfterBreak="0">
+  <w:abstractNum w:abstractNumId="13" w15:restartNumberingAfterBreak="0">
     <w:nsid w:val="36312F03"/>
     <w:multiLevelType w:val="hybridMultilevel"/>
     <w:tmpl w:val="65CE1F7A"/>
@@ -3941,7 +4244,7 @@
       </w:pPr>
     </w:lvl>
   </w:abstractNum>
-  <w:abstractNum w:abstractNumId="12" w15:restartNumberingAfterBreak="0">
+  <w:abstractNum w:abstractNumId="14" w15:restartNumberingAfterBreak="0">
     <w:nsid w:val="392216AC"/>
     <w:multiLevelType w:val="hybridMultilevel"/>
     <w:tmpl w:val="DEA611C8"/>
@@ -4030,7 +4333,7 @@
       </w:pPr>
     </w:lvl>
   </w:abstractNum>
-  <w:abstractNum w:abstractNumId="13" w15:restartNumberingAfterBreak="0">
+  <w:abstractNum w:abstractNumId="15" w15:restartNumberingAfterBreak="0">
     <w:nsid w:val="3B9C1751"/>
     <w:multiLevelType w:val="hybridMultilevel"/>
     <w:tmpl w:val="B186FFF4"/>
@@ -4119,7 +4422,7 @@
       </w:pPr>
     </w:lvl>
   </w:abstractNum>
-  <w:abstractNum w:abstractNumId="14" w15:restartNumberingAfterBreak="0">
+  <w:abstractNum w:abstractNumId="16" w15:restartNumberingAfterBreak="0">
     <w:nsid w:val="3C4B4F55"/>
     <w:multiLevelType w:val="hybridMultilevel"/>
     <w:tmpl w:val="F91EB536"/>
@@ -4208,7 +4511,7 @@
       </w:pPr>
     </w:lvl>
   </w:abstractNum>
-  <w:abstractNum w:abstractNumId="15" w15:restartNumberingAfterBreak="0">
+  <w:abstractNum w:abstractNumId="17" w15:restartNumberingAfterBreak="0">
     <w:nsid w:val="3C7D4BCF"/>
     <w:multiLevelType w:val="hybridMultilevel"/>
     <w:tmpl w:val="102CC3AE"/>
@@ -4297,7 +4600,7 @@
       </w:pPr>
     </w:lvl>
   </w:abstractNum>
-  <w:abstractNum w:abstractNumId="16" w15:restartNumberingAfterBreak="0">
+  <w:abstractNum w:abstractNumId="18" w15:restartNumberingAfterBreak="0">
     <w:nsid w:val="3E03339B"/>
     <w:multiLevelType w:val="hybridMultilevel"/>
     <w:tmpl w:val="D9DA1DE0"/>
@@ -4386,7 +4689,7 @@
       </w:pPr>
     </w:lvl>
   </w:abstractNum>
-  <w:abstractNum w:abstractNumId="17" w15:restartNumberingAfterBreak="0">
+  <w:abstractNum w:abstractNumId="19" w15:restartNumberingAfterBreak="0">
     <w:nsid w:val="3F99145E"/>
     <w:multiLevelType w:val="hybridMultilevel"/>
     <w:tmpl w:val="B6602886"/>
@@ -4476,7 +4779,7 @@
       </w:pPr>
     </w:lvl>
   </w:abstractNum>
-  <w:abstractNum w:abstractNumId="18" w15:restartNumberingAfterBreak="0">
+  <w:abstractNum w:abstractNumId="20" w15:restartNumberingAfterBreak="0">
     <w:nsid w:val="4361167F"/>
     <w:multiLevelType w:val="hybridMultilevel"/>
     <w:tmpl w:val="A67A0D10"/>
@@ -4565,7 +4868,7 @@
       </w:pPr>
     </w:lvl>
   </w:abstractNum>
-  <w:abstractNum w:abstractNumId="19" w15:restartNumberingAfterBreak="0">
+  <w:abstractNum w:abstractNumId="21" w15:restartNumberingAfterBreak="0">
     <w:nsid w:val="456D2665"/>
     <w:multiLevelType w:val="hybridMultilevel"/>
     <w:tmpl w:val="BCB86584"/>
@@ -4654,7 +4957,7 @@
       </w:pPr>
     </w:lvl>
   </w:abstractNum>
-  <w:abstractNum w:abstractNumId="20" w15:restartNumberingAfterBreak="0">
+  <w:abstractNum w:abstractNumId="22" w15:restartNumberingAfterBreak="0">
     <w:nsid w:val="49550E9D"/>
     <w:multiLevelType w:val="hybridMultilevel"/>
     <w:tmpl w:val="AAACF7C4"/>
@@ -4743,7 +5046,7 @@
       </w:pPr>
     </w:lvl>
   </w:abstractNum>
-  <w:abstractNum w:abstractNumId="21" w15:restartNumberingAfterBreak="0">
+  <w:abstractNum w:abstractNumId="23" w15:restartNumberingAfterBreak="0">
     <w:nsid w:val="49CE2D11"/>
     <w:multiLevelType w:val="hybridMultilevel"/>
     <w:tmpl w:val="5FEC3D16"/>
@@ -4832,7 +5135,7 @@
       </w:pPr>
     </w:lvl>
   </w:abstractNum>
-  <w:abstractNum w:abstractNumId="22" w15:restartNumberingAfterBreak="0">
+  <w:abstractNum w:abstractNumId="24" w15:restartNumberingAfterBreak="0">
     <w:nsid w:val="4F9D0B15"/>
     <w:multiLevelType w:val="hybridMultilevel"/>
     <w:tmpl w:val="8A06913A"/>
@@ -4921,7 +5224,7 @@
       </w:pPr>
     </w:lvl>
   </w:abstractNum>
-  <w:abstractNum w:abstractNumId="23" w15:restartNumberingAfterBreak="0">
+  <w:abstractNum w:abstractNumId="25" w15:restartNumberingAfterBreak="0">
     <w:nsid w:val="57DE2E79"/>
     <w:multiLevelType w:val="hybridMultilevel"/>
     <w:tmpl w:val="ED1830FE"/>
@@ -5010,7 +5313,7 @@
       </w:pPr>
     </w:lvl>
   </w:abstractNum>
-  <w:abstractNum w:abstractNumId="24" w15:restartNumberingAfterBreak="0">
+  <w:abstractNum w:abstractNumId="26" w15:restartNumberingAfterBreak="0">
     <w:nsid w:val="5C945D15"/>
     <w:multiLevelType w:val="hybridMultilevel"/>
     <w:tmpl w:val="749848C8"/>
@@ -5099,7 +5402,7 @@
       </w:pPr>
     </w:lvl>
   </w:abstractNum>
-  <w:abstractNum w:abstractNumId="25" w15:restartNumberingAfterBreak="0">
+  <w:abstractNum w:abstractNumId="27" w15:restartNumberingAfterBreak="0">
     <w:nsid w:val="5CB30A1E"/>
     <w:multiLevelType w:val="hybridMultilevel"/>
     <w:tmpl w:val="317E3CC4"/>
@@ -5188,7 +5491,7 @@
       </w:pPr>
     </w:lvl>
   </w:abstractNum>
-  <w:abstractNum w:abstractNumId="26" w15:restartNumberingAfterBreak="0">
+  <w:abstractNum w:abstractNumId="28" w15:restartNumberingAfterBreak="0">
     <w:nsid w:val="65DB3FD0"/>
     <w:multiLevelType w:val="hybridMultilevel"/>
     <w:tmpl w:val="DFB23330"/>
@@ -5277,7 +5580,7 @@
       </w:pPr>
     </w:lvl>
   </w:abstractNum>
-  <w:abstractNum w:abstractNumId="27" w15:restartNumberingAfterBreak="0">
+  <w:abstractNum w:abstractNumId="29" w15:restartNumberingAfterBreak="0">
     <w:nsid w:val="660C15F5"/>
     <w:multiLevelType w:val="hybridMultilevel"/>
     <w:tmpl w:val="207C9680"/>
@@ -5366,7 +5669,7 @@
       </w:pPr>
     </w:lvl>
   </w:abstractNum>
-  <w:abstractNum w:abstractNumId="28" w15:restartNumberingAfterBreak="0">
+  <w:abstractNum w:abstractNumId="30" w15:restartNumberingAfterBreak="0">
     <w:nsid w:val="6CE6152E"/>
     <w:multiLevelType w:val="hybridMultilevel"/>
     <w:tmpl w:val="BAC84084"/>
@@ -5455,7 +5758,7 @@
       </w:pPr>
     </w:lvl>
   </w:abstractNum>
-  <w:abstractNum w:abstractNumId="29" w15:restartNumberingAfterBreak="0">
+  <w:abstractNum w:abstractNumId="31" w15:restartNumberingAfterBreak="0">
     <w:nsid w:val="6DCC7356"/>
     <w:multiLevelType w:val="hybridMultilevel"/>
     <w:tmpl w:val="111014C6"/>
@@ -5546,7 +5849,7 @@
       </w:pPr>
     </w:lvl>
   </w:abstractNum>
-  <w:abstractNum w:abstractNumId="30" w15:restartNumberingAfterBreak="0">
+  <w:abstractNum w:abstractNumId="32" w15:restartNumberingAfterBreak="0">
     <w:nsid w:val="6DFB0947"/>
     <w:multiLevelType w:val="hybridMultilevel"/>
     <w:tmpl w:val="F6FEF868"/>
@@ -5635,7 +5938,7 @@
       </w:pPr>
     </w:lvl>
   </w:abstractNum>
-  <w:abstractNum w:abstractNumId="31" w15:restartNumberingAfterBreak="0">
+  <w:abstractNum w:abstractNumId="33" w15:restartNumberingAfterBreak="0">
     <w:nsid w:val="721968D4"/>
     <w:multiLevelType w:val="hybridMultilevel"/>
     <w:tmpl w:val="FB720C4A"/>
@@ -5724,7 +6027,7 @@
       </w:pPr>
     </w:lvl>
   </w:abstractNum>
-  <w:abstractNum w:abstractNumId="32" w15:restartNumberingAfterBreak="0">
+  <w:abstractNum w:abstractNumId="34" w15:restartNumberingAfterBreak="0">
     <w:nsid w:val="76F61802"/>
     <w:multiLevelType w:val="hybridMultilevel"/>
     <w:tmpl w:val="F43E8384"/>
@@ -5813,7 +6116,7 @@
       </w:pPr>
     </w:lvl>
   </w:abstractNum>
-  <w:abstractNum w:abstractNumId="33" w15:restartNumberingAfterBreak="0">
+  <w:abstractNum w:abstractNumId="35" w15:restartNumberingAfterBreak="0">
     <w:nsid w:val="77AC5B76"/>
     <w:multiLevelType w:val="hybridMultilevel"/>
     <w:tmpl w:val="5B2E4EDE"/>
@@ -5902,7 +6205,7 @@
       </w:pPr>
     </w:lvl>
   </w:abstractNum>
-  <w:abstractNum w:abstractNumId="34" w15:restartNumberingAfterBreak="0">
+  <w:abstractNum w:abstractNumId="36" w15:restartNumberingAfterBreak="0">
     <w:nsid w:val="7D074793"/>
     <w:multiLevelType w:val="hybridMultilevel"/>
     <w:tmpl w:val="AB682F6E"/>
@@ -5991,7 +6294,7 @@
       </w:pPr>
     </w:lvl>
   </w:abstractNum>
-  <w:abstractNum w:abstractNumId="35" w15:restartNumberingAfterBreak="0">
+  <w:abstractNum w:abstractNumId="37" w15:restartNumberingAfterBreak="0">
     <w:nsid w:val="7E1F3B98"/>
     <w:multiLevelType w:val="hybridMultilevel"/>
     <w:tmpl w:val="74C876B4"/>
@@ -6081,112 +6384,118 @@
     </w:lvl>
   </w:abstractNum>
   <w:num w:numId="1" w16cid:durableId="1469668585">
-    <w:abstractNumId w:val="18"/>
+    <w:abstractNumId w:val="20"/>
   </w:num>
   <w:num w:numId="2" w16cid:durableId="670790934">
-    <w:abstractNumId w:val="26"/>
+    <w:abstractNumId w:val="28"/>
   </w:num>
   <w:num w:numId="3" w16cid:durableId="1148740682">
     <w:abstractNumId w:val="2"/>
   </w:num>
   <w:num w:numId="4" w16cid:durableId="1529372896">
-    <w:abstractNumId w:val="23"/>
+    <w:abstractNumId w:val="25"/>
   </w:num>
   <w:num w:numId="5" w16cid:durableId="734553173">
-    <w:abstractNumId w:val="9"/>
+    <w:abstractNumId w:val="11"/>
   </w:num>
   <w:num w:numId="6" w16cid:durableId="1854606828">
+    <w:abstractNumId w:val="10"/>
+  </w:num>
+  <w:num w:numId="7" w16cid:durableId="596210840">
+    <w:abstractNumId w:val="30"/>
+  </w:num>
+  <w:num w:numId="8" w16cid:durableId="1687176749">
+    <w:abstractNumId w:val="21"/>
+  </w:num>
+  <w:num w:numId="9" w16cid:durableId="1878930400">
+    <w:abstractNumId w:val="24"/>
+  </w:num>
+  <w:num w:numId="10" w16cid:durableId="233010653">
+    <w:abstractNumId w:val="22"/>
+  </w:num>
+  <w:num w:numId="11" w16cid:durableId="2122994873">
     <w:abstractNumId w:val="8"/>
   </w:num>
-  <w:num w:numId="7" w16cid:durableId="596210840">
-    <w:abstractNumId w:val="28"/>
-  </w:num>
-  <w:num w:numId="8" w16cid:durableId="1687176749">
-    <w:abstractNumId w:val="19"/>
-  </w:num>
-  <w:num w:numId="9" w16cid:durableId="1878930400">
-    <w:abstractNumId w:val="22"/>
-  </w:num>
-  <w:num w:numId="10" w16cid:durableId="233010653">
-    <w:abstractNumId w:val="20"/>
-  </w:num>
-  <w:num w:numId="11" w16cid:durableId="2122994873">
-    <w:abstractNumId w:val="7"/>
-  </w:num>
   <w:num w:numId="12" w16cid:durableId="623466713">
-    <w:abstractNumId w:val="32"/>
+    <w:abstractNumId w:val="34"/>
   </w:num>
   <w:num w:numId="13" w16cid:durableId="430248234">
+    <w:abstractNumId w:val="29"/>
+  </w:num>
+  <w:num w:numId="14" w16cid:durableId="1822696379">
+    <w:abstractNumId w:val="16"/>
+  </w:num>
+  <w:num w:numId="15" w16cid:durableId="77599369">
     <w:abstractNumId w:val="27"/>
   </w:num>
-  <w:num w:numId="14" w16cid:durableId="1822696379">
-    <w:abstractNumId w:val="14"/>
-  </w:num>
-  <w:num w:numId="15" w16cid:durableId="77599369">
-    <w:abstractNumId w:val="25"/>
-  </w:num>
   <w:num w:numId="16" w16cid:durableId="301278080">
-    <w:abstractNumId w:val="34"/>
+    <w:abstractNumId w:val="36"/>
   </w:num>
   <w:num w:numId="17" w16cid:durableId="362680812">
     <w:abstractNumId w:val="0"/>
   </w:num>
   <w:num w:numId="18" w16cid:durableId="126975806">
-    <w:abstractNumId w:val="29"/>
+    <w:abstractNumId w:val="31"/>
   </w:num>
   <w:num w:numId="19" w16cid:durableId="3555069">
-    <w:abstractNumId w:val="31"/>
+    <w:abstractNumId w:val="33"/>
   </w:num>
   <w:num w:numId="20" w16cid:durableId="1136794126">
-    <w:abstractNumId w:val="11"/>
+    <w:abstractNumId w:val="13"/>
   </w:num>
   <w:num w:numId="21" w16cid:durableId="115754283">
-    <w:abstractNumId w:val="16"/>
+    <w:abstractNumId w:val="18"/>
   </w:num>
   <w:num w:numId="22" w16cid:durableId="119350904">
-    <w:abstractNumId w:val="5"/>
+    <w:abstractNumId w:val="6"/>
   </w:num>
   <w:num w:numId="23" w16cid:durableId="562763625">
-    <w:abstractNumId w:val="21"/>
+    <w:abstractNumId w:val="23"/>
   </w:num>
   <w:num w:numId="24" w16cid:durableId="2037802114">
-    <w:abstractNumId w:val="35"/>
+    <w:abstractNumId w:val="37"/>
   </w:num>
   <w:num w:numId="25" w16cid:durableId="1173031550">
-    <w:abstractNumId w:val="13"/>
+    <w:abstractNumId w:val="15"/>
   </w:num>
   <w:num w:numId="26" w16cid:durableId="1036852437">
-    <w:abstractNumId w:val="15"/>
+    <w:abstractNumId w:val="17"/>
   </w:num>
   <w:num w:numId="27" w16cid:durableId="503209339">
     <w:abstractNumId w:val="1"/>
   </w:num>
   <w:num w:numId="28" w16cid:durableId="691229057">
-    <w:abstractNumId w:val="24"/>
+    <w:abstractNumId w:val="26"/>
   </w:num>
   <w:num w:numId="29" w16cid:durableId="1696228009">
     <w:abstractNumId w:val="3"/>
   </w:num>
   <w:num w:numId="30" w16cid:durableId="1903905277">
-    <w:abstractNumId w:val="12"/>
+    <w:abstractNumId w:val="14"/>
   </w:num>
   <w:num w:numId="31" w16cid:durableId="510026894">
-    <w:abstractNumId w:val="6"/>
+    <w:abstractNumId w:val="7"/>
   </w:num>
   <w:num w:numId="32" w16cid:durableId="83961200">
-    <w:abstractNumId w:val="30"/>
+    <w:abstractNumId w:val="32"/>
   </w:num>
   <w:num w:numId="33" w16cid:durableId="1452821795">
     <w:abstractNumId w:val="4"/>
   </w:num>
   <w:num w:numId="34" w16cid:durableId="371537358">
-    <w:abstractNumId w:val="17"/>
+    <w:abstractNumId w:val="19"/>
   </w:num>
   <w:num w:numId="35" w16cid:durableId="527527287">
-    <w:abstractNumId w:val="33"/>
+    <w:abstractNumId w:val="35"/>
   </w:num>
   <w:num w:numId="36" w16cid:durableId="567962826">
-    <w:abstractNumId w:val="10"/>
+    <w:abstractNumId w:val="12"/>
+  </w:num>
+  <w:num w:numId="37" w16cid:durableId="1947273269">
+    <w:abstractNumId w:val="9"/>
+  </w:num>
+  <w:num w:numId="38" w16cid:durableId="1032683103">
+    <w:abstractNumId w:val="5"/>
   </w:num>
 </w:numbering>
 </file>
@@ -6661,6 +6970,7 @@
   <w:style w:type="character" w:default="1" w:styleId="a0">
     <w:name w:val="Default Paragraph Font"/>
     <w:uiPriority w:val="1"/>
+    <w:semiHidden/>
     <w:unhideWhenUsed/>
   </w:style>
   <w:style w:type="table" w:default="1" w:styleId="a1">

</xml_diff>